<commit_message>
Completed 'client segmentation' and did 'value proposal'
</commit_message>
<xml_diff>
--- a/CleanWind_Introdução_Segmentação.docx
+++ b/CleanWind_Introdução_Segmentação.docx
@@ -10,6 +10,7 @@
           <w:szCs w:val="36"/>
         </w:rPr>
       </w:pPr>
+      <w:proofErr w:type="spellStart"/>
       <w:r>
         <w:rPr>
           <w:sz w:val="36"/>
@@ -17,6 +18,7 @@
         </w:rPr>
         <w:t>CleanWind</w:t>
       </w:r>
+      <w:proofErr w:type="spellEnd"/>
     </w:p>
     <w:p>
       <w:pPr>
@@ -75,7 +77,61 @@
           <w:sz w:val="24"/>
           <w:szCs w:val="24"/>
         </w:rPr>
-        <w:t xml:space="preserve"> marcado pela propagação a nível global do vírus SARS-Cov-2, é importante manter a calma da população e garantir que se sintam limpas e seguras – e assim nasce a CleanWind – “keeping you</w:t>
+        <w:t xml:space="preserve"> marcado pela propagação a nível global do vírus SARS-Cov-2, é importante manter a calma da população e garantir que </w:t>
+      </w:r>
+      <w:r>
+        <w:rPr>
+          <w:sz w:val="24"/>
+          <w:szCs w:val="24"/>
+        </w:rPr>
+        <w:t xml:space="preserve">as pessoas </w:t>
+      </w:r>
+      <w:r>
+        <w:rPr>
+          <w:sz w:val="24"/>
+          <w:szCs w:val="24"/>
+        </w:rPr>
+        <w:t xml:space="preserve">se sintam limpas e seguras – e assim nasce a </w:t>
+      </w:r>
+      <w:proofErr w:type="spellStart"/>
+      <w:r>
+        <w:rPr>
+          <w:sz w:val="24"/>
+          <w:szCs w:val="24"/>
+        </w:rPr>
+        <w:t>CleanWind</w:t>
+      </w:r>
+      <w:proofErr w:type="spellEnd"/>
+      <w:r>
+        <w:rPr>
+          <w:sz w:val="24"/>
+          <w:szCs w:val="24"/>
+        </w:rPr>
+        <w:t xml:space="preserve"> – “</w:t>
+      </w:r>
+      <w:proofErr w:type="spellStart"/>
+      <w:r>
+        <w:rPr>
+          <w:sz w:val="24"/>
+          <w:szCs w:val="24"/>
+        </w:rPr>
+        <w:t>keeping</w:t>
+      </w:r>
+      <w:proofErr w:type="spellEnd"/>
+      <w:r>
+        <w:rPr>
+          <w:sz w:val="24"/>
+          <w:szCs w:val="24"/>
+        </w:rPr>
+        <w:t xml:space="preserve"> </w:t>
+      </w:r>
+      <w:proofErr w:type="spellStart"/>
+      <w:r>
+        <w:rPr>
+          <w:sz w:val="24"/>
+          <w:szCs w:val="24"/>
+        </w:rPr>
+        <w:t>you</w:t>
       </w:r>
       <w:r>
         <w:rPr>
@@ -84,6 +140,7 @@
         </w:rPr>
         <w:t>r</w:t>
       </w:r>
+      <w:proofErr w:type="spellEnd"/>
       <w:r>
         <w:rPr>
           <w:sz w:val="24"/>
@@ -91,19 +148,60 @@
         </w:rPr>
         <w:t xml:space="preserve"> </w:t>
       </w:r>
-      <w:r>
-        <w:rPr>
-          <w:sz w:val="24"/>
-          <w:szCs w:val="24"/>
-        </w:rPr>
-        <w:t xml:space="preserve">city </w:t>
-      </w:r>
-      <w:r>
-        <w:rPr>
-          <w:sz w:val="24"/>
-          <w:szCs w:val="24"/>
-        </w:rPr>
-        <w:t>safe and clean”</w:t>
+      <w:proofErr w:type="spellStart"/>
+      <w:r>
+        <w:rPr>
+          <w:sz w:val="24"/>
+          <w:szCs w:val="24"/>
+        </w:rPr>
+        <w:t>city</w:t>
+      </w:r>
+      <w:proofErr w:type="spellEnd"/>
+      <w:r>
+        <w:rPr>
+          <w:sz w:val="24"/>
+          <w:szCs w:val="24"/>
+        </w:rPr>
+        <w:t xml:space="preserve"> </w:t>
+      </w:r>
+      <w:r>
+        <w:rPr>
+          <w:sz w:val="24"/>
+          <w:szCs w:val="24"/>
+        </w:rPr>
+        <w:t xml:space="preserve">safe </w:t>
+      </w:r>
+      <w:proofErr w:type="spellStart"/>
+      <w:r>
+        <w:rPr>
+          <w:sz w:val="24"/>
+          <w:szCs w:val="24"/>
+        </w:rPr>
+        <w:t>and</w:t>
+      </w:r>
+      <w:proofErr w:type="spellEnd"/>
+      <w:r>
+        <w:rPr>
+          <w:sz w:val="24"/>
+          <w:szCs w:val="24"/>
+        </w:rPr>
+        <w:t xml:space="preserve"> </w:t>
+      </w:r>
+      <w:proofErr w:type="spellStart"/>
+      <w:r>
+        <w:rPr>
+          <w:sz w:val="24"/>
+          <w:szCs w:val="24"/>
+        </w:rPr>
+        <w:t>clean</w:t>
+      </w:r>
+      <w:proofErr w:type="spellEnd"/>
+      <w:r>
+        <w:rPr>
+          <w:sz w:val="24"/>
+          <w:szCs w:val="24"/>
+        </w:rPr>
+        <w:t>”</w:t>
       </w:r>
       <w:r>
         <w:rPr>
@@ -124,7 +222,21 @@
           <w:sz w:val="24"/>
           <w:szCs w:val="24"/>
         </w:rPr>
-        <w:t>, criando um contentor próprio para a reciclagem destas máscaras (é de se notar que as máscaras descartáveis segundo a associação ambientalista Zero devem ser colocadas no lixo comum)</w:t>
+        <w:t>, criando um contentor próprio para a</w:t>
+      </w:r>
+      <w:r>
+        <w:rPr>
+          <w:sz w:val="24"/>
+          <w:szCs w:val="24"/>
+        </w:rPr>
+        <w:t xml:space="preserve"> sua</w:t>
+      </w:r>
+      <w:r>
+        <w:rPr>
+          <w:sz w:val="24"/>
+          <w:szCs w:val="24"/>
+        </w:rPr>
+        <w:t xml:space="preserve"> reciclagem (as máscaras descartáveis segundo a associação ambientalista Zero devem ser colocadas no lixo comum)</w:t>
       </w:r>
       <w:r>
         <w:rPr>
@@ -138,29 +250,113 @@
           <w:sz w:val="24"/>
           <w:szCs w:val="24"/>
         </w:rPr>
-        <w:t>, mantendo a cidade limpa e possibilitando a lavagem de máscaras sociais na via pública, aquando da colocação de máquinas de lavagem rápida de pequeno porte.</w:t>
-      </w:r>
-    </w:p>
-    <w:p>
-      <w:pPr>
-        <w:rPr>
-          <w:sz w:val="24"/>
-          <w:szCs w:val="24"/>
-        </w:rPr>
-      </w:pPr>
-      <w:r>
-        <w:rPr>
-          <w:sz w:val="24"/>
-          <w:szCs w:val="24"/>
-        </w:rPr>
-        <w:t xml:space="preserve">- A nossa empresa procuraria servir a população em geral, no entanto na sua segmentação de clientes apenas estariam contempladas as autarquias (municípios e autarquias), que serviriam como uma entidade intermediária; este segmento seria identificável e acessível, tendo em conta que é possível facilmente obter informações ou contactar com as autarquias, é substancial, mensurável e rentável dado existirem em Portugal 308 </w:t>
-      </w:r>
-      <w:r>
-        <w:rPr>
-          <w:sz w:val="24"/>
-          <w:szCs w:val="24"/>
-        </w:rPr>
-        <w:t>municípios e 3092 freguesias, um número bastante razoável de possíveis consumidores; poderia apresentar problemas de estabilidade, pois acabando a pandemia, acabava o negócio, por isso a empresa também iria pretender implementar dois novos  contentores: um para resíduos orgânicos (de lavouras) e outro de resíduos têxteis.</w:t>
+        <w:t>,</w:t>
+      </w:r>
+      <w:r>
+        <w:rPr>
+          <w:sz w:val="24"/>
+          <w:szCs w:val="24"/>
+        </w:rPr>
+        <w:t xml:space="preserve"> possibilitando a lavagem de máscaras sociais na via pública, aquando da colocação de máquinas de lavagem rápida de pequeno porte.</w:t>
+      </w:r>
+    </w:p>
+    <w:p>
+      <w:pPr>
+        <w:rPr>
+          <w:sz w:val="24"/>
+          <w:szCs w:val="24"/>
+        </w:rPr>
+      </w:pPr>
+      <w:r>
+        <w:rPr>
+          <w:sz w:val="24"/>
+          <w:szCs w:val="24"/>
+        </w:rPr>
+        <w:t xml:space="preserve">- A nossa </w:t>
+      </w:r>
+      <w:r>
+        <w:rPr>
+          <w:sz w:val="24"/>
+          <w:szCs w:val="24"/>
+        </w:rPr>
+        <w:t xml:space="preserve">empresa </w:t>
+      </w:r>
+      <w:r>
+        <w:rPr>
+          <w:sz w:val="24"/>
+          <w:szCs w:val="24"/>
+        </w:rPr>
+        <w:t xml:space="preserve">possui um mercado homogéneo </w:t>
+      </w:r>
+      <w:r>
+        <w:rPr>
+          <w:sz w:val="24"/>
+          <w:szCs w:val="24"/>
+        </w:rPr>
+        <w:t xml:space="preserve">e </w:t>
+      </w:r>
+      <w:r>
+        <w:rPr>
+          <w:sz w:val="24"/>
+          <w:szCs w:val="24"/>
+        </w:rPr>
+        <w:t xml:space="preserve">com um segmento de clientes, as </w:t>
+      </w:r>
+      <w:r>
+        <w:rPr>
+          <w:sz w:val="24"/>
+          <w:szCs w:val="24"/>
+        </w:rPr>
+        <w:t>autarquias, que serviriam como uma entidade intermediária</w:t>
+      </w:r>
+      <w:r>
+        <w:rPr>
+          <w:sz w:val="24"/>
+          <w:szCs w:val="24"/>
+        </w:rPr>
+        <w:t xml:space="preserve"> para com a população</w:t>
+      </w:r>
+      <w:r>
+        <w:rPr>
+          <w:sz w:val="24"/>
+          <w:szCs w:val="24"/>
+        </w:rPr>
+        <w:t xml:space="preserve">; </w:t>
+      </w:r>
+      <w:r>
+        <w:rPr>
+          <w:sz w:val="24"/>
+          <w:szCs w:val="24"/>
+        </w:rPr>
+        <w:t xml:space="preserve">este segmento respeita os critérios psicográficos e comportamentais de quem pretende preservar o ambiente e a quem a sustentabilidade não é indiferente; </w:t>
+      </w:r>
+      <w:r>
+        <w:rPr>
+          <w:sz w:val="24"/>
+          <w:szCs w:val="24"/>
+        </w:rPr>
+        <w:t>este segmento seria identificável e acessível</w:t>
+      </w:r>
+      <w:r>
+        <w:rPr>
+          <w:sz w:val="24"/>
+          <w:szCs w:val="24"/>
+        </w:rPr>
+        <w:t xml:space="preserve"> dado ser fácil contactar uma autarquia e</w:t>
+      </w:r>
+      <w:r>
+        <w:rPr>
+          <w:sz w:val="24"/>
+          <w:szCs w:val="24"/>
+        </w:rPr>
+        <w:t xml:space="preserve"> é substancial, mensurável e rentável dado existirem em Portugal 308 </w:t>
+      </w:r>
+      <w:r>
+        <w:rPr>
+          <w:sz w:val="24"/>
+          <w:szCs w:val="24"/>
+        </w:rPr>
+        <w:t>municípios e 3092 freguesias; poderia apresentar problemas de estabilidade, pois acabando a pandemia, acabava o negócio, por isso a empresa também iria pretender implementar dois novos  contentores: um para resíduos orgânicos (de lavouras) e outro de resíduos têxteis.</w:t>
       </w:r>
     </w:p>
     <w:p>
@@ -228,8 +424,151 @@
           <w:szCs w:val="24"/>
         </w:rPr>
       </w:pPr>
+      <w:r>
+        <w:rPr>
+          <w:sz w:val="24"/>
+          <w:szCs w:val="24"/>
+        </w:rPr>
+        <w:t>Proposta de valor</w:t>
+      </w:r>
+    </w:p>
+    <w:p>
+      <w:pPr>
+        <w:rPr>
+          <w:sz w:val="24"/>
+          <w:szCs w:val="24"/>
+        </w:rPr>
+      </w:pPr>
+      <w:r>
+        <w:rPr>
+          <w:sz w:val="24"/>
+          <w:szCs w:val="24"/>
+        </w:rPr>
+        <w:t xml:space="preserve">- O produto base da </w:t>
+      </w:r>
+      <w:proofErr w:type="spellStart"/>
+      <w:r>
+        <w:rPr>
+          <w:sz w:val="24"/>
+          <w:szCs w:val="24"/>
+        </w:rPr>
+        <w:t>CleanWind</w:t>
+      </w:r>
+      <w:proofErr w:type="spellEnd"/>
+      <w:r>
+        <w:rPr>
+          <w:sz w:val="24"/>
+          <w:szCs w:val="24"/>
+        </w:rPr>
+        <w:t xml:space="preserve"> é a </w:t>
+      </w:r>
+      <w:r>
+        <w:rPr>
+          <w:sz w:val="24"/>
+          <w:szCs w:val="24"/>
+        </w:rPr>
+        <w:t>reciclagem e lavagem de máscaras e preservação do ambiente</w:t>
+      </w:r>
+      <w:r>
+        <w:rPr>
+          <w:sz w:val="24"/>
+          <w:szCs w:val="24"/>
+        </w:rPr>
+        <w:t xml:space="preserve">, o produto real são </w:t>
+      </w:r>
+      <w:r>
+        <w:rPr>
+          <w:sz w:val="24"/>
+          <w:szCs w:val="24"/>
+        </w:rPr>
+        <w:t>o contentor e máquina em si</w:t>
+      </w:r>
+      <w:r>
+        <w:rPr>
+          <w:sz w:val="24"/>
+          <w:szCs w:val="24"/>
+        </w:rPr>
+        <w:t xml:space="preserve"> e o produto estendido seriam as </w:t>
+      </w:r>
+      <w:r>
+        <w:rPr>
+          <w:sz w:val="24"/>
+          <w:szCs w:val="24"/>
+        </w:rPr>
+        <w:t>garantias de reparação dos produtos e lavagem dos contentores</w:t>
+      </w:r>
+      <w:r>
+        <w:rPr>
+          <w:sz w:val="24"/>
+          <w:szCs w:val="24"/>
+        </w:rPr>
+        <w:t>.</w:t>
+      </w:r>
+    </w:p>
+    <w:p>
+      <w:pPr>
+        <w:rPr>
+          <w:sz w:val="24"/>
+          <w:szCs w:val="24"/>
+        </w:rPr>
+      </w:pPr>
+      <w:r>
+        <w:rPr>
+          <w:sz w:val="24"/>
+          <w:szCs w:val="24"/>
+        </w:rPr>
+        <w:t xml:space="preserve">- </w:t>
+      </w:r>
+      <w:r>
+        <w:rPr>
+          <w:sz w:val="24"/>
+          <w:szCs w:val="24"/>
+        </w:rPr>
+        <w:t xml:space="preserve">A nossa empresa destaca como elementos que contribuem para a criação de valor a inovação e essencialmente a conveniência e usabilidade dos produtos e pretende satisfazer com os seus produtos a necessidade social de preservação do ambiente e </w:t>
+      </w:r>
+      <w:r>
+        <w:rPr>
+          <w:sz w:val="24"/>
+          <w:szCs w:val="24"/>
+        </w:rPr>
+        <w:lastRenderedPageBreak/>
+        <w:t>física de aumento da estabilidade e segurança da comunidade com a lavagem e reciclagem das máscaras.</w:t>
+      </w:r>
+    </w:p>
+    <w:p>
+      <w:pPr>
+        <w:rPr>
+          <w:sz w:val="24"/>
+          <w:szCs w:val="24"/>
+        </w:rPr>
+      </w:pPr>
+    </w:p>
+    <w:p>
+      <w:pPr>
+        <w:rPr>
+          <w:sz w:val="24"/>
+          <w:szCs w:val="24"/>
+        </w:rPr>
+      </w:pPr>
+    </w:p>
+    <w:p>
+      <w:pPr>
+        <w:rPr>
+          <w:sz w:val="24"/>
+          <w:szCs w:val="24"/>
+        </w:rPr>
+      </w:pPr>
+    </w:p>
+    <w:p>
+      <w:pPr>
+        <w:rPr>
+          <w:sz w:val="24"/>
+          <w:szCs w:val="24"/>
+        </w:rPr>
+      </w:pPr>
     </w:p>
     <w:sectPr>
+      <w:headerReference w:type="default" r:id="rId6"/>
       <w:pgSz w:w="11906" w:h="16838"/>
       <w:pgMar w:top="1417" w:right="1701" w:bottom="1417" w:left="1701" w:header="708" w:footer="708" w:gutter="0"/>
       <w:cols w:space="708"/>
@@ -237,6 +576,69 @@
     </w:sectPr>
   </w:body>
 </w:document>
+</file>
+
+<file path=word/endnotes.xml><?xml version="1.0" encoding="utf-8"?>
+<w:endnotes xmlns:wpc="http://schemas.microsoft.com/office/word/2010/wordprocessingCanvas" xmlns:cx="http://schemas.microsoft.com/office/drawing/2014/chartex" xmlns:cx1="http://schemas.microsoft.com/office/drawing/2015/9/8/chartex" xmlns:cx2="http://schemas.microsoft.com/office/drawing/2015/10/21/chartex" xmlns:cx3="http://schemas.microsoft.com/office/drawing/2016/5/9/chartex" xmlns:cx4="http://schemas.microsoft.com/office/drawing/2016/5/10/chartex" xmlns:cx5="http://schemas.microsoft.com/office/drawing/2016/5/11/chartex" xmlns:cx6="http://schemas.microsoft.com/office/drawing/2016/5/12/chartex" xmlns:cx7="http://schemas.microsoft.com/office/drawing/2016/5/13/chartex" xmlns:cx8="http://schemas.microsoft.com/office/drawing/2016/5/14/chartex" xmlns:mc="http://schemas.openxmlformats.org/markup-compatibility/2006" xmlns:aink="http://schemas.microsoft.com/office/drawing/2016/ink" xmlns:am3d="http://schemas.microsoft.com/office/drawing/2017/model3d" xmlns:o="urn:schemas-microsoft-com:office:office" xmlns:r="http://schemas.openxmlformats.org/officeDocument/2006/relationships" xmlns:m="http://schemas.openxmlformats.org/officeDocument/2006/math" xmlns:v="urn:schemas-microsoft-com:vml" xmlns:wp14="http://schemas.microsoft.com/office/word/2010/wordprocessingDrawing" xmlns:wp="http://schemas.openxmlformats.org/drawingml/2006/wordprocessingDrawing" xmlns:w10="urn:schemas-microsoft-com:office:word" xmlns:w="http://schemas.openxmlformats.org/wordprocessingml/2006/main" xmlns:w14="http://schemas.microsoft.com/office/word/2010/wordml" xmlns:w15="http://schemas.microsoft.com/office/word/2012/wordml" xmlns:w16cex="http://schemas.microsoft.com/office/word/2018/wordml/cex" xmlns:w16cid="http://schemas.microsoft.com/office/word/2016/wordml/cid" xmlns:w16="http://schemas.microsoft.com/office/word/2018/wordml" xmlns:w16se="http://schemas.microsoft.com/office/word/2015/wordml/symex" xmlns:wpg="http://schemas.microsoft.com/office/word/2010/wordprocessingGroup" xmlns:wpi="http://schemas.microsoft.com/office/word/2010/wordprocessingInk" xmlns:wne="http://schemas.microsoft.com/office/word/2006/wordml" xmlns:wps="http://schemas.microsoft.com/office/word/2010/wordprocessingShape" mc:Ignorable="w14 w15 w16se w16cid w16 w16cex wp14">
+  <w:endnote w:type="separator" w:id="-1">
+    <w:p>
+      <w:pPr>
+        <w:spacing w:after="0" w:line="240" w:lineRule="auto"/>
+      </w:pPr>
+      <w:r>
+        <w:separator/>
+      </w:r>
+    </w:p>
+  </w:endnote>
+  <w:endnote w:type="continuationSeparator" w:id="0">
+    <w:p>
+      <w:pPr>
+        <w:spacing w:after="0" w:line="240" w:lineRule="auto"/>
+      </w:pPr>
+      <w:r>
+        <w:continuationSeparator/>
+      </w:r>
+    </w:p>
+  </w:endnote>
+</w:endnotes>
+</file>
+
+<file path=word/footnotes.xml><?xml version="1.0" encoding="utf-8"?>
+<w:footnotes xmlns:wpc="http://schemas.microsoft.com/office/word/2010/wordprocessingCanvas" xmlns:cx="http://schemas.microsoft.com/office/drawing/2014/chartex" xmlns:cx1="http://schemas.microsoft.com/office/drawing/2015/9/8/chartex" xmlns:cx2="http://schemas.microsoft.com/office/drawing/2015/10/21/chartex" xmlns:cx3="http://schemas.microsoft.com/office/drawing/2016/5/9/chartex" xmlns:cx4="http://schemas.microsoft.com/office/drawing/2016/5/10/chartex" xmlns:cx5="http://schemas.microsoft.com/office/drawing/2016/5/11/chartex" xmlns:cx6="http://schemas.microsoft.com/office/drawing/2016/5/12/chartex" xmlns:cx7="http://schemas.microsoft.com/office/drawing/2016/5/13/chartex" xmlns:cx8="http://schemas.microsoft.com/office/drawing/2016/5/14/chartex" xmlns:mc="http://schemas.openxmlformats.org/markup-compatibility/2006" xmlns:aink="http://schemas.microsoft.com/office/drawing/2016/ink" xmlns:am3d="http://schemas.microsoft.com/office/drawing/2017/model3d" xmlns:o="urn:schemas-microsoft-com:office:office" xmlns:r="http://schemas.openxmlformats.org/officeDocument/2006/relationships" xmlns:m="http://schemas.openxmlformats.org/officeDocument/2006/math" xmlns:v="urn:schemas-microsoft-com:vml" xmlns:wp14="http://schemas.microsoft.com/office/word/2010/wordprocessingDrawing" xmlns:wp="http://schemas.openxmlformats.org/drawingml/2006/wordprocessingDrawing" xmlns:w10="urn:schemas-microsoft-com:office:word" xmlns:w="http://schemas.openxmlformats.org/wordprocessingml/2006/main" xmlns:w14="http://schemas.microsoft.com/office/word/2010/wordml" xmlns:w15="http://schemas.microsoft.com/office/word/2012/wordml" xmlns:w16cex="http://schemas.microsoft.com/office/word/2018/wordml/cex" xmlns:w16cid="http://schemas.microsoft.com/office/word/2016/wordml/cid" xmlns:w16="http://schemas.microsoft.com/office/word/2018/wordml" xmlns:w16se="http://schemas.microsoft.com/office/word/2015/wordml/symex" xmlns:wpg="http://schemas.microsoft.com/office/word/2010/wordprocessingGroup" xmlns:wpi="http://schemas.microsoft.com/office/word/2010/wordprocessingInk" xmlns:wne="http://schemas.microsoft.com/office/word/2006/wordml" xmlns:wps="http://schemas.microsoft.com/office/word/2010/wordprocessingShape" mc:Ignorable="w14 w15 w16se w16cid w16 w16cex wp14">
+  <w:footnote w:type="separator" w:id="-1">
+    <w:p>
+      <w:pPr>
+        <w:spacing w:after="0" w:line="240" w:lineRule="auto"/>
+      </w:pPr>
+      <w:r>
+        <w:separator/>
+      </w:r>
+    </w:p>
+  </w:footnote>
+  <w:footnote w:type="continuationSeparator" w:id="0">
+    <w:p>
+      <w:pPr>
+        <w:spacing w:after="0" w:line="240" w:lineRule="auto"/>
+      </w:pPr>
+      <w:r>
+        <w:continuationSeparator/>
+      </w:r>
+    </w:p>
+  </w:footnote>
+</w:footnotes>
+</file>
+
+<file path=word/header1.xml><?xml version="1.0" encoding="utf-8"?>
+<w:hdr xmlns:wpc="http://schemas.microsoft.com/office/word/2010/wordprocessingCanvas" xmlns:cx="http://schemas.microsoft.com/office/drawing/2014/chartex" xmlns:cx1="http://schemas.microsoft.com/office/drawing/2015/9/8/chartex" xmlns:cx2="http://schemas.microsoft.com/office/drawing/2015/10/21/chartex" xmlns:cx3="http://schemas.microsoft.com/office/drawing/2016/5/9/chartex" xmlns:cx4="http://schemas.microsoft.com/office/drawing/2016/5/10/chartex" xmlns:cx5="http://schemas.microsoft.com/office/drawing/2016/5/11/chartex" xmlns:cx6="http://schemas.microsoft.com/office/drawing/2016/5/12/chartex" xmlns:cx7="http://schemas.microsoft.com/office/drawing/2016/5/13/chartex" xmlns:cx8="http://schemas.microsoft.com/office/drawing/2016/5/14/chartex" xmlns:mc="http://schemas.openxmlformats.org/markup-compatibility/2006" xmlns:aink="http://schemas.microsoft.com/office/drawing/2016/ink" xmlns:am3d="http://schemas.microsoft.com/office/drawing/2017/model3d" xmlns:o="urn:schemas-microsoft-com:office:office" xmlns:r="http://schemas.openxmlformats.org/officeDocument/2006/relationships" xmlns:m="http://schemas.openxmlformats.org/officeDocument/2006/math" xmlns:v="urn:schemas-microsoft-com:vml" xmlns:wp14="http://schemas.microsoft.com/office/word/2010/wordprocessingDrawing" xmlns:wp="http://schemas.openxmlformats.org/drawingml/2006/wordprocessingDrawing" xmlns:w10="urn:schemas-microsoft-com:office:word" xmlns:w="http://schemas.openxmlformats.org/wordprocessingml/2006/main" xmlns:w14="http://schemas.microsoft.com/office/word/2010/wordml" xmlns:w15="http://schemas.microsoft.com/office/word/2012/wordml" xmlns:w16cex="http://schemas.microsoft.com/office/word/2018/wordml/cex" xmlns:w16cid="http://schemas.microsoft.com/office/word/2016/wordml/cid" xmlns:w16="http://schemas.microsoft.com/office/word/2018/wordml" xmlns:w16se="http://schemas.microsoft.com/office/word/2015/wordml/symex" xmlns:wpg="http://schemas.microsoft.com/office/word/2010/wordprocessingGroup" xmlns:wpi="http://schemas.microsoft.com/office/word/2010/wordprocessingInk" xmlns:wne="http://schemas.microsoft.com/office/word/2006/wordml" xmlns:wps="http://schemas.microsoft.com/office/word/2010/wordprocessingShape" mc:Ignorable="w14 w15 w16se w16cid w16 w16cex wp14">
+  <w:p>
+    <w:pPr>
+      <w:pStyle w:val="Cabealho"/>
+    </w:pPr>
+    <w:r>
+      <w:t>Posicionamento é relativo aos produtos ou à empresa? Tendo em conta que ainda faz parte da segmentação de clientes</w:t>
+    </w:r>
+  </w:p>
+</w:hdr>
 </file>
 
 <file path=word/styles.xml><?xml version="1.0" encoding="utf-8"?>
@@ -665,6 +1067,50 @@
     <w:semiHidden/>
     <w:unhideWhenUsed/>
   </w:style>
+  <w:style w:type="paragraph" w:styleId="Cabealho">
+    <w:name w:val="header"/>
+    <w:basedOn w:val="Normal"/>
+    <w:link w:val="CabealhoCarter"/>
+    <w:uiPriority w:val="99"/>
+    <w:unhideWhenUsed/>
+    <w:rsid w:val="00FD0CCF"/>
+    <w:pPr>
+      <w:tabs>
+        <w:tab w:val="center" w:pos="4252"/>
+        <w:tab w:val="right" w:pos="8504"/>
+      </w:tabs>
+      <w:spacing w:after="0" w:line="240" w:lineRule="auto"/>
+    </w:pPr>
+  </w:style>
+  <w:style w:type="character" w:customStyle="1" w:styleId="CabealhoCarter">
+    <w:name w:val="Cabeçalho Caráter"/>
+    <w:basedOn w:val="Tipodeletrapredefinidodopargrafo"/>
+    <w:link w:val="Cabealho"/>
+    <w:uiPriority w:val="99"/>
+    <w:rsid w:val="00FD0CCF"/>
+  </w:style>
+  <w:style w:type="paragraph" w:styleId="Rodap">
+    <w:name w:val="footer"/>
+    <w:basedOn w:val="Normal"/>
+    <w:link w:val="RodapCarter"/>
+    <w:uiPriority w:val="99"/>
+    <w:unhideWhenUsed/>
+    <w:rsid w:val="00FD0CCF"/>
+    <w:pPr>
+      <w:tabs>
+        <w:tab w:val="center" w:pos="4252"/>
+        <w:tab w:val="right" w:pos="8504"/>
+      </w:tabs>
+      <w:spacing w:after="0" w:line="240" w:lineRule="auto"/>
+    </w:pPr>
+  </w:style>
+  <w:style w:type="character" w:customStyle="1" w:styleId="RodapCarter">
+    <w:name w:val="Rodapé Caráter"/>
+    <w:basedOn w:val="Tipodeletrapredefinidodopargrafo"/>
+    <w:link w:val="Rodap"/>
+    <w:uiPriority w:val="99"/>
+    <w:rsid w:val="00FD0CCF"/>
+  </w:style>
 </w:styles>
 </file>
 

</xml_diff>

<commit_message>
Added 'key resources', 'key activities', 'key partners' and 'cost structure'; added a pdf with the 1st version of the project script
</commit_message>
<xml_diff>
--- a/CleanWind_Introdução_Segmentação.docx
+++ b/CleanWind_Introdução_Segmentação.docx
@@ -10,6 +10,7 @@
           <w:szCs w:val="36"/>
         </w:rPr>
       </w:pPr>
+      <w:proofErr w:type="spellStart"/>
       <w:r>
         <w:rPr>
           <w:sz w:val="36"/>
@@ -17,6 +18,7 @@
         </w:rPr>
         <w:t>CleanWind</w:t>
       </w:r>
+      <w:proofErr w:type="spellEnd"/>
     </w:p>
     <w:p>
       <w:pPr>
@@ -89,7 +91,47 @@
           <w:sz w:val="24"/>
           <w:szCs w:val="24"/>
         </w:rPr>
-        <w:t>se sintam limpas e seguras – e assim nasce a CleanWind – “keeping you</w:t>
+        <w:t xml:space="preserve">se sintam limpas e seguras – e assim nasce a </w:t>
+      </w:r>
+      <w:proofErr w:type="spellStart"/>
+      <w:r>
+        <w:rPr>
+          <w:sz w:val="24"/>
+          <w:szCs w:val="24"/>
+        </w:rPr>
+        <w:t>CleanWind</w:t>
+      </w:r>
+      <w:proofErr w:type="spellEnd"/>
+      <w:r>
+        <w:rPr>
+          <w:sz w:val="24"/>
+          <w:szCs w:val="24"/>
+        </w:rPr>
+        <w:t xml:space="preserve"> – “</w:t>
+      </w:r>
+      <w:proofErr w:type="spellStart"/>
+      <w:r>
+        <w:rPr>
+          <w:sz w:val="24"/>
+          <w:szCs w:val="24"/>
+        </w:rPr>
+        <w:t>keeping</w:t>
+      </w:r>
+      <w:proofErr w:type="spellEnd"/>
+      <w:r>
+        <w:rPr>
+          <w:sz w:val="24"/>
+          <w:szCs w:val="24"/>
+        </w:rPr>
+        <w:t xml:space="preserve"> </w:t>
+      </w:r>
+      <w:proofErr w:type="spellStart"/>
+      <w:r>
+        <w:rPr>
+          <w:sz w:val="24"/>
+          <w:szCs w:val="24"/>
+        </w:rPr>
+        <w:t>you</w:t>
       </w:r>
       <w:r>
         <w:rPr>
@@ -98,6 +140,7 @@
         </w:rPr>
         <w:t>r</w:t>
       </w:r>
+      <w:proofErr w:type="spellEnd"/>
       <w:r>
         <w:rPr>
           <w:sz w:val="24"/>
@@ -105,19 +148,60 @@
         </w:rPr>
         <w:t xml:space="preserve"> </w:t>
       </w:r>
-      <w:r>
-        <w:rPr>
-          <w:sz w:val="24"/>
-          <w:szCs w:val="24"/>
-        </w:rPr>
-        <w:t xml:space="preserve">city </w:t>
-      </w:r>
-      <w:r>
-        <w:rPr>
-          <w:sz w:val="24"/>
-          <w:szCs w:val="24"/>
-        </w:rPr>
-        <w:t>safe and clean”</w:t>
+      <w:proofErr w:type="spellStart"/>
+      <w:r>
+        <w:rPr>
+          <w:sz w:val="24"/>
+          <w:szCs w:val="24"/>
+        </w:rPr>
+        <w:t>city</w:t>
+      </w:r>
+      <w:proofErr w:type="spellEnd"/>
+      <w:r>
+        <w:rPr>
+          <w:sz w:val="24"/>
+          <w:szCs w:val="24"/>
+        </w:rPr>
+        <w:t xml:space="preserve"> </w:t>
+      </w:r>
+      <w:r>
+        <w:rPr>
+          <w:sz w:val="24"/>
+          <w:szCs w:val="24"/>
+        </w:rPr>
+        <w:t xml:space="preserve">safe </w:t>
+      </w:r>
+      <w:proofErr w:type="spellStart"/>
+      <w:r>
+        <w:rPr>
+          <w:sz w:val="24"/>
+          <w:szCs w:val="24"/>
+        </w:rPr>
+        <w:t>and</w:t>
+      </w:r>
+      <w:proofErr w:type="spellEnd"/>
+      <w:r>
+        <w:rPr>
+          <w:sz w:val="24"/>
+          <w:szCs w:val="24"/>
+        </w:rPr>
+        <w:t xml:space="preserve"> </w:t>
+      </w:r>
+      <w:proofErr w:type="spellStart"/>
+      <w:r>
+        <w:rPr>
+          <w:sz w:val="24"/>
+          <w:szCs w:val="24"/>
+        </w:rPr>
+        <w:t>clean</w:t>
+      </w:r>
+      <w:proofErr w:type="spellEnd"/>
+      <w:r>
+        <w:rPr>
+          <w:sz w:val="24"/>
+          <w:szCs w:val="24"/>
+        </w:rPr>
+        <w:t>”</w:t>
       </w:r>
       <w:r>
         <w:rPr>
@@ -360,7 +444,23 @@
           <w:sz w:val="24"/>
           <w:szCs w:val="24"/>
         </w:rPr>
-        <w:t xml:space="preserve">- O produto base da CleanWind é a </w:t>
+        <w:t xml:space="preserve">- O produto base da </w:t>
+      </w:r>
+      <w:proofErr w:type="spellStart"/>
+      <w:r>
+        <w:rPr>
+          <w:sz w:val="24"/>
+          <w:szCs w:val="24"/>
+        </w:rPr>
+        <w:t>CleanWind</w:t>
+      </w:r>
+      <w:proofErr w:type="spellEnd"/>
+      <w:r>
+        <w:rPr>
+          <w:sz w:val="24"/>
+          <w:szCs w:val="24"/>
+        </w:rPr>
+        <w:t xml:space="preserve"> é a </w:t>
       </w:r>
       <w:r>
         <w:rPr>
@@ -484,7 +584,23 @@
           <w:sz w:val="24"/>
           <w:szCs w:val="24"/>
         </w:rPr>
-        <w:t>- Falando agora sobre os canais, o nosso mix de comunicação é à base de vendas pessoais, conversando diretamente com os potenciais clientes, para além de relações públicas com publicações em redes sociais e publicidade em brochuras de jornais.</w:t>
+        <w:t xml:space="preserve">- Falando agora sobre os canais, o nosso </w:t>
+      </w:r>
+      <w:proofErr w:type="spellStart"/>
+      <w:r>
+        <w:rPr>
+          <w:sz w:val="24"/>
+          <w:szCs w:val="24"/>
+        </w:rPr>
+        <w:t>mix</w:t>
+      </w:r>
+      <w:proofErr w:type="spellEnd"/>
+      <w:r>
+        <w:rPr>
+          <w:sz w:val="24"/>
+          <w:szCs w:val="24"/>
+        </w:rPr>
+        <w:t xml:space="preserve"> de comunicação é à base de vendas pessoais, conversando diretamente com os potenciais clientes, para além de relações públicas com publicações em redes sociais e publicidade em brochuras de jornais.</w:t>
       </w:r>
     </w:p>
     <w:p>
@@ -576,7 +692,23 @@
           <w:sz w:val="24"/>
           <w:szCs w:val="24"/>
         </w:rPr>
-        <w:t>e assistência pessoal, despoletadas tendo em conta a aquisição de consumidores (por ser uma novidade no mercado) e sua retenção (para rentabilidade do negócio); a estratégia de marketing adotada é a de marketing societal, tendo em conta o bem-estar individual e ambiental.</w:t>
+        <w:t xml:space="preserve">e assistência pessoal, despoletadas tendo em conta a aquisição de consumidores (por ser uma novidade no mercado) e sua retenção (para rentabilidade do negócio); a estratégia de marketing adotada é a de marketing </w:t>
+      </w:r>
+      <w:proofErr w:type="spellStart"/>
+      <w:r>
+        <w:rPr>
+          <w:sz w:val="24"/>
+          <w:szCs w:val="24"/>
+        </w:rPr>
+        <w:t>societal</w:t>
+      </w:r>
+      <w:proofErr w:type="spellEnd"/>
+      <w:r>
+        <w:rPr>
+          <w:sz w:val="24"/>
+          <w:szCs w:val="24"/>
+        </w:rPr>
+        <w:t>, tendo em conta o bem-estar individual e ambiental.</w:t>
       </w:r>
     </w:p>
     <w:p>
@@ -651,8 +783,385 @@
           <w:sz w:val="24"/>
           <w:szCs w:val="24"/>
         </w:rPr>
-        <w:t>- A nossa estratégia de pricing é baseada em valor e adota como mecanismo de pricing os preços fixos dependente do volume comprado ou arrendado.</w:t>
-      </w:r>
+        <w:t xml:space="preserve">- A nossa estratégia de </w:t>
+      </w:r>
+      <w:proofErr w:type="spellStart"/>
+      <w:r>
+        <w:rPr>
+          <w:sz w:val="24"/>
+          <w:szCs w:val="24"/>
+        </w:rPr>
+        <w:t>pricing</w:t>
+      </w:r>
+      <w:proofErr w:type="spellEnd"/>
+      <w:r>
+        <w:rPr>
+          <w:sz w:val="24"/>
+          <w:szCs w:val="24"/>
+        </w:rPr>
+        <w:t xml:space="preserve"> é baseada em valor e adota como mecanismo de </w:t>
+      </w:r>
+      <w:proofErr w:type="spellStart"/>
+      <w:r>
+        <w:rPr>
+          <w:sz w:val="24"/>
+          <w:szCs w:val="24"/>
+        </w:rPr>
+        <w:t>pricing</w:t>
+      </w:r>
+      <w:proofErr w:type="spellEnd"/>
+      <w:r>
+        <w:rPr>
+          <w:sz w:val="24"/>
+          <w:szCs w:val="24"/>
+        </w:rPr>
+        <w:t xml:space="preserve"> os </w:t>
+      </w:r>
+      <w:r>
+        <w:rPr>
+          <w:sz w:val="24"/>
+          <w:szCs w:val="24"/>
+        </w:rPr>
+        <w:t>preços fixos dependentes</w:t>
+      </w:r>
+      <w:r>
+        <w:rPr>
+          <w:sz w:val="24"/>
+          <w:szCs w:val="24"/>
+        </w:rPr>
+        <w:t xml:space="preserve"> do volume comprado ou arrendado.</w:t>
+      </w:r>
+    </w:p>
+    <w:p>
+      <w:pPr>
+        <w:rPr>
+          <w:sz w:val="24"/>
+          <w:szCs w:val="24"/>
+        </w:rPr>
+      </w:pPr>
+    </w:p>
+    <w:p>
+      <w:pPr>
+        <w:rPr>
+          <w:sz w:val="24"/>
+          <w:szCs w:val="24"/>
+        </w:rPr>
+      </w:pPr>
+      <w:r>
+        <w:rPr>
+          <w:sz w:val="24"/>
+          <w:szCs w:val="24"/>
+        </w:rPr>
+        <w:t>Recursos-chave</w:t>
+      </w:r>
+    </w:p>
+    <w:p>
+      <w:pPr>
+        <w:rPr>
+          <w:sz w:val="24"/>
+          <w:szCs w:val="24"/>
+        </w:rPr>
+      </w:pPr>
+      <w:r>
+        <w:rPr>
+          <w:sz w:val="24"/>
+          <w:szCs w:val="24"/>
+        </w:rPr>
+        <w:t xml:space="preserve">- A </w:t>
+      </w:r>
+      <w:proofErr w:type="spellStart"/>
+      <w:r>
+        <w:rPr>
+          <w:sz w:val="24"/>
+          <w:szCs w:val="24"/>
+        </w:rPr>
+        <w:t>CleanWind</w:t>
+      </w:r>
+      <w:proofErr w:type="spellEnd"/>
+      <w:r>
+        <w:rPr>
+          <w:sz w:val="24"/>
+          <w:szCs w:val="24"/>
+        </w:rPr>
+        <w:t xml:space="preserve"> possui vários recursos, mas é de salientar</w:t>
+      </w:r>
+      <w:r>
+        <w:rPr>
+          <w:sz w:val="24"/>
+          <w:szCs w:val="24"/>
+        </w:rPr>
+        <w:t xml:space="preserve"> as matérias-primas e </w:t>
+      </w:r>
+      <w:r>
+        <w:rPr>
+          <w:sz w:val="24"/>
+          <w:szCs w:val="24"/>
+        </w:rPr>
+        <w:t>os nossos produtos</w:t>
+      </w:r>
+      <w:r>
+        <w:rPr>
+          <w:sz w:val="24"/>
+          <w:szCs w:val="24"/>
+        </w:rPr>
+        <w:t xml:space="preserve">, </w:t>
+      </w:r>
+      <w:r>
+        <w:rPr>
+          <w:sz w:val="24"/>
+          <w:szCs w:val="24"/>
+        </w:rPr>
+        <w:t>armazéns e edifícios de produção, para além da nossa marca e das pessoas, e por isso estes são os nossos recursos-chave.</w:t>
+      </w:r>
+    </w:p>
+    <w:p>
+      <w:pPr>
+        <w:rPr>
+          <w:sz w:val="24"/>
+          <w:szCs w:val="24"/>
+        </w:rPr>
+      </w:pPr>
+    </w:p>
+    <w:p>
+      <w:pPr>
+        <w:rPr>
+          <w:sz w:val="24"/>
+          <w:szCs w:val="24"/>
+        </w:rPr>
+      </w:pPr>
+      <w:r>
+        <w:rPr>
+          <w:sz w:val="24"/>
+          <w:szCs w:val="24"/>
+        </w:rPr>
+        <w:lastRenderedPageBreak/>
+        <w:t>Atividades-chave</w:t>
+      </w:r>
+    </w:p>
+    <w:p>
+      <w:pPr>
+        <w:rPr>
+          <w:sz w:val="24"/>
+          <w:szCs w:val="24"/>
+        </w:rPr>
+      </w:pPr>
+      <w:r>
+        <w:rPr>
+          <w:sz w:val="24"/>
+          <w:szCs w:val="24"/>
+        </w:rPr>
+        <w:t xml:space="preserve">- As atividades-chave da empresa estão relacionadas com a produção dos ecopontos e máquinas e da resolução de problemas, tendo em conta os produtos prestarem um serviço comunitário </w:t>
+      </w:r>
+      <w:r>
+        <w:rPr>
+          <w:sz w:val="24"/>
+          <w:szCs w:val="24"/>
+        </w:rPr>
+        <w:t>de desinfeção e limpeza de máscaras e da via pública</w:t>
+      </w:r>
+      <w:r>
+        <w:rPr>
+          <w:sz w:val="24"/>
+          <w:szCs w:val="24"/>
+        </w:rPr>
+        <w:t>, promovendo a segurança de todos</w:t>
+      </w:r>
+      <w:r>
+        <w:rPr>
+          <w:sz w:val="24"/>
+          <w:szCs w:val="24"/>
+        </w:rPr>
+        <w:t>.</w:t>
+      </w:r>
+    </w:p>
+    <w:p>
+      <w:pPr>
+        <w:rPr>
+          <w:sz w:val="24"/>
+          <w:szCs w:val="24"/>
+        </w:rPr>
+      </w:pPr>
+    </w:p>
+    <w:p>
+      <w:pPr>
+        <w:rPr>
+          <w:sz w:val="24"/>
+          <w:szCs w:val="24"/>
+        </w:rPr>
+      </w:pPr>
+      <w:r>
+        <w:rPr>
+          <w:sz w:val="24"/>
+          <w:szCs w:val="24"/>
+        </w:rPr>
+        <w:t>Parcerias-chave</w:t>
+      </w:r>
+    </w:p>
+    <w:p>
+      <w:pPr>
+        <w:rPr>
+          <w:sz w:val="24"/>
+          <w:szCs w:val="24"/>
+        </w:rPr>
+      </w:pPr>
+      <w:r>
+        <w:rPr>
+          <w:sz w:val="24"/>
+          <w:szCs w:val="24"/>
+        </w:rPr>
+        <w:t xml:space="preserve">- </w:t>
+      </w:r>
+      <w:r>
+        <w:rPr>
+          <w:sz w:val="24"/>
+          <w:szCs w:val="24"/>
+        </w:rPr>
+        <w:t xml:space="preserve">A </w:t>
+      </w:r>
+      <w:proofErr w:type="spellStart"/>
+      <w:r>
+        <w:rPr>
+          <w:sz w:val="24"/>
+          <w:szCs w:val="24"/>
+        </w:rPr>
+        <w:t>CleanWind</w:t>
+      </w:r>
+      <w:proofErr w:type="spellEnd"/>
+      <w:r>
+        <w:rPr>
+          <w:sz w:val="24"/>
+          <w:szCs w:val="24"/>
+        </w:rPr>
+        <w:t xml:space="preserve"> admite sobretudo parcerias-chave do tipo relação entre comprador e fornecedor, assegurando o fornecimento dos produtos e promovendo uma relação duradoura e continuada com os seus consumidores, gerando confiança e um maior conhecimento, com o objetivo de reduzir o risco, visto tratar-se de uma empresa nova acabada de ingressar no mercado; além disso, irá associar-se a empresas fornecedoras de matéria-prima para a fabricação dos seus produtos, adquirindo assim recursos. </w:t>
+      </w:r>
+    </w:p>
+    <w:p>
+      <w:pPr>
+        <w:rPr>
+          <w:sz w:val="24"/>
+          <w:szCs w:val="24"/>
+        </w:rPr>
+      </w:pPr>
+    </w:p>
+    <w:p>
+      <w:pPr>
+        <w:rPr>
+          <w:sz w:val="24"/>
+          <w:szCs w:val="24"/>
+        </w:rPr>
+      </w:pPr>
+      <w:r>
+        <w:rPr>
+          <w:sz w:val="24"/>
+          <w:szCs w:val="24"/>
+        </w:rPr>
+        <w:t>Estrutura de custos</w:t>
+      </w:r>
+    </w:p>
+    <w:p>
+      <w:pPr>
+        <w:rPr>
+          <w:sz w:val="24"/>
+          <w:szCs w:val="24"/>
+        </w:rPr>
+      </w:pPr>
+      <w:r>
+        <w:rPr>
+          <w:sz w:val="24"/>
+          <w:szCs w:val="24"/>
+        </w:rPr>
+        <w:t xml:space="preserve">- </w:t>
+      </w:r>
+      <w:r>
+        <w:rPr>
+          <w:sz w:val="24"/>
+          <w:szCs w:val="24"/>
+        </w:rPr>
+        <w:t>Para terminar, e relativamente ao último bloco da tela do modelo de negócio, a nossa empresa adota um modelo orientado para a criação de valor para o cliente de elevada qualidade, não se preocupando com a minimização de custos e, por isso, a estrutura de custos é baseada em custos fixos e em economias de âmbito, dada a diversidade de produtos (contentores e máquinas) diferentes, ainda mais notória após a implementação dos produtos futuros.</w:t>
+      </w:r>
+    </w:p>
+    <w:p>
+      <w:pPr>
+        <w:rPr>
+          <w:color w:val="FF0000"/>
+          <w:sz w:val="24"/>
+          <w:szCs w:val="24"/>
+        </w:rPr>
+      </w:pPr>
+      <w:r>
+        <w:rPr>
+          <w:color w:val="FF0000"/>
+          <w:sz w:val="24"/>
+          <w:szCs w:val="24"/>
+        </w:rPr>
+        <w:t xml:space="preserve">- </w:t>
+      </w:r>
+      <w:r>
+        <w:rPr>
+          <w:color w:val="FF0000"/>
+          <w:sz w:val="24"/>
+          <w:szCs w:val="24"/>
+        </w:rPr>
+        <w:t xml:space="preserve">Atuais clientes têm </w:t>
+      </w:r>
+      <w:proofErr w:type="gramStart"/>
+      <w:r>
+        <w:rPr>
+          <w:color w:val="FF0000"/>
+          <w:sz w:val="24"/>
+          <w:szCs w:val="24"/>
+        </w:rPr>
+        <w:t>que</w:t>
+      </w:r>
+      <w:proofErr w:type="gramEnd"/>
+      <w:r>
+        <w:rPr>
+          <w:color w:val="FF0000"/>
+          <w:sz w:val="24"/>
+          <w:szCs w:val="24"/>
+        </w:rPr>
+        <w:t xml:space="preserve"> absorver os novos produtos</w:t>
+      </w:r>
+      <w:r>
+        <w:rPr>
+          <w:color w:val="FF0000"/>
+          <w:sz w:val="24"/>
+          <w:szCs w:val="24"/>
+        </w:rPr>
+        <w:t xml:space="preserve"> NÃO ME LEMBRO DO PROPÓSITO DESTA FRASE</w:t>
+      </w:r>
+    </w:p>
+    <w:p>
+      <w:pPr>
+        <w:rPr>
+          <w:sz w:val="24"/>
+          <w:szCs w:val="24"/>
+        </w:rPr>
+      </w:pPr>
+    </w:p>
+    <w:p>
+      <w:pPr>
+        <w:rPr>
+          <w:sz w:val="24"/>
+          <w:szCs w:val="24"/>
+        </w:rPr>
+      </w:pPr>
+    </w:p>
+    <w:p>
+      <w:pPr>
+        <w:rPr>
+          <w:sz w:val="24"/>
+          <w:szCs w:val="24"/>
+        </w:rPr>
+      </w:pPr>
+    </w:p>
+    <w:p>
+      <w:pPr>
+        <w:rPr>
+          <w:sz w:val="24"/>
+          <w:szCs w:val="24"/>
+        </w:rPr>
+      </w:pPr>
     </w:p>
     <w:p>
       <w:pPr>
@@ -679,7 +1188,6 @@
       </w:pPr>
     </w:p>
     <w:sectPr>
-      <w:headerReference w:type="default" r:id="rId6"/>
       <w:pgSz w:w="11906" w:h="16838"/>
       <w:pgMar w:top="1417" w:right="1701" w:bottom="1417" w:left="1701" w:header="708" w:footer="708" w:gutter="0"/>
       <w:cols w:space="708"/>
@@ -737,19 +1245,6 @@
     </w:p>
   </w:footnote>
 </w:footnotes>
-</file>
-
-<file path=word/header1.xml><?xml version="1.0" encoding="utf-8"?>
-<w:hdr xmlns:wpc="http://schemas.microsoft.com/office/word/2010/wordprocessingCanvas" xmlns:cx="http://schemas.microsoft.com/office/drawing/2014/chartex" xmlns:cx1="http://schemas.microsoft.com/office/drawing/2015/9/8/chartex" xmlns:cx2="http://schemas.microsoft.com/office/drawing/2015/10/21/chartex" xmlns:cx3="http://schemas.microsoft.com/office/drawing/2016/5/9/chartex" xmlns:cx4="http://schemas.microsoft.com/office/drawing/2016/5/10/chartex" xmlns:cx5="http://schemas.microsoft.com/office/drawing/2016/5/11/chartex" xmlns:cx6="http://schemas.microsoft.com/office/drawing/2016/5/12/chartex" xmlns:cx7="http://schemas.microsoft.com/office/drawing/2016/5/13/chartex" xmlns:cx8="http://schemas.microsoft.com/office/drawing/2016/5/14/chartex" xmlns:mc="http://schemas.openxmlformats.org/markup-compatibility/2006" xmlns:aink="http://schemas.microsoft.com/office/drawing/2016/ink" xmlns:am3d="http://schemas.microsoft.com/office/drawing/2017/model3d" xmlns:o="urn:schemas-microsoft-com:office:office" xmlns:r="http://schemas.openxmlformats.org/officeDocument/2006/relationships" xmlns:m="http://schemas.openxmlformats.org/officeDocument/2006/math" xmlns:v="urn:schemas-microsoft-com:vml" xmlns:wp14="http://schemas.microsoft.com/office/word/2010/wordprocessingDrawing" xmlns:wp="http://schemas.openxmlformats.org/drawingml/2006/wordprocessingDrawing" xmlns:w10="urn:schemas-microsoft-com:office:word" xmlns:w="http://schemas.openxmlformats.org/wordprocessingml/2006/main" xmlns:w14="http://schemas.microsoft.com/office/word/2010/wordml" xmlns:w15="http://schemas.microsoft.com/office/word/2012/wordml" xmlns:w16cex="http://schemas.microsoft.com/office/word/2018/wordml/cex" xmlns:w16cid="http://schemas.microsoft.com/office/word/2016/wordml/cid" xmlns:w16="http://schemas.microsoft.com/office/word/2018/wordml" xmlns:w16se="http://schemas.microsoft.com/office/word/2015/wordml/symex" xmlns:wpg="http://schemas.microsoft.com/office/word/2010/wordprocessingGroup" xmlns:wpi="http://schemas.microsoft.com/office/word/2010/wordprocessingInk" xmlns:wne="http://schemas.microsoft.com/office/word/2006/wordml" xmlns:wps="http://schemas.microsoft.com/office/word/2010/wordprocessingShape" mc:Ignorable="w14 w15 w16se w16cid w16 w16cex wp14">
-  <w:p>
-    <w:pPr>
-      <w:pStyle w:val="Cabealho"/>
-    </w:pPr>
-    <w:r>
-      <w:t>Posicionamento é relativo aos produtos ou à empresa? Tendo em conta que ainda faz parte da segmentação de clientes</w:t>
-    </w:r>
-  </w:p>
-</w:hdr>
 </file>
 
 <file path=word/styles.xml><?xml version="1.0" encoding="utf-8"?>

</xml_diff>